<commit_message>
change content document word
</commit_message>
<xml_diff>
--- a/Funcționalități aplicație StreamIT.docx
+++ b/Funcționalități aplicație StreamIT.docx
@@ -104,104 +104,165 @@
           <w:szCs w:val="24"/>
           <w:lang w:val="ro-RO"/>
         </w:rPr>
-        <w:t>Să se poată deloga din aplicație</w:t>
-      </w:r>
-    </w:p>
-    <w:p>
-      <w:pPr>
-        <w:pStyle w:val="ListParagraph"/>
-        <w:numPr>
-          <w:ilvl w:val="0"/>
-          <w:numId w:val="1"/>
-        </w:numPr>
-        <w:spacing w:line="360" w:lineRule="auto"/>
-        <w:jc w:val="both"/>
-        <w:rPr>
-          <w:rFonts w:ascii="Times New Roman" w:hAnsi="Times New Roman" w:cs="Times New Roman"/>
-          <w:sz w:val="24"/>
-          <w:szCs w:val="24"/>
-        </w:rPr>
-      </w:pPr>
-      <w:r>
-        <w:rPr>
-          <w:rFonts w:ascii="Times New Roman" w:hAnsi="Times New Roman" w:cs="Times New Roman"/>
-          <w:sz w:val="24"/>
-          <w:szCs w:val="24"/>
-          <w:lang w:val="ro-RO"/>
-        </w:rPr>
-        <w:t>Să-și poată vizualiza profilul</w:t>
-      </w:r>
-    </w:p>
-    <w:p>
-      <w:pPr>
-        <w:pStyle w:val="ListParagraph"/>
-        <w:numPr>
-          <w:ilvl w:val="0"/>
-          <w:numId w:val="1"/>
-        </w:numPr>
-        <w:spacing w:line="360" w:lineRule="auto"/>
-        <w:jc w:val="both"/>
-        <w:rPr>
-          <w:rFonts w:ascii="Times New Roman" w:hAnsi="Times New Roman" w:cs="Times New Roman"/>
-          <w:sz w:val="24"/>
-          <w:szCs w:val="24"/>
-        </w:rPr>
-      </w:pPr>
-      <w:r>
-        <w:rPr>
-          <w:rFonts w:ascii="Times New Roman" w:hAnsi="Times New Roman" w:cs="Times New Roman"/>
-          <w:sz w:val="24"/>
-          <w:szCs w:val="24"/>
-        </w:rPr>
-        <w:t>Să-și poată edita detaliile profilului</w:t>
-      </w:r>
-    </w:p>
-    <w:p>
-      <w:pPr>
-        <w:pStyle w:val="ListParagraph"/>
-        <w:numPr>
-          <w:ilvl w:val="0"/>
-          <w:numId w:val="1"/>
-        </w:numPr>
-        <w:spacing w:line="360" w:lineRule="auto"/>
-        <w:jc w:val="both"/>
-        <w:rPr>
-          <w:rFonts w:ascii="Times New Roman" w:hAnsi="Times New Roman" w:cs="Times New Roman"/>
-          <w:sz w:val="24"/>
-          <w:szCs w:val="24"/>
-        </w:rPr>
-      </w:pPr>
-      <w:r>
-        <w:rPr>
-          <w:rFonts w:ascii="Times New Roman" w:hAnsi="Times New Roman" w:cs="Times New Roman"/>
-          <w:sz w:val="24"/>
-          <w:szCs w:val="24"/>
-        </w:rPr>
-        <w:t>Să poată vizualiza listele care conțin filme</w:t>
-      </w:r>
-    </w:p>
-    <w:p>
-      <w:pPr>
-        <w:pStyle w:val="ListParagraph"/>
-        <w:numPr>
-          <w:ilvl w:val="0"/>
-          <w:numId w:val="1"/>
-        </w:numPr>
-        <w:spacing w:line="360" w:lineRule="auto"/>
-        <w:jc w:val="both"/>
-        <w:rPr>
-          <w:rFonts w:ascii="Times New Roman" w:hAnsi="Times New Roman" w:cs="Times New Roman"/>
-          <w:sz w:val="24"/>
-          <w:szCs w:val="24"/>
-        </w:rPr>
-      </w:pPr>
-      <w:r>
-        <w:rPr>
-          <w:rFonts w:ascii="Times New Roman" w:hAnsi="Times New Roman" w:cs="Times New Roman"/>
-          <w:sz w:val="24"/>
-          <w:szCs w:val="24"/>
-        </w:rPr>
-        <w:t xml:space="preserve">În pagina </w:t>
+        <w:t>Se poate</w:t>
+      </w:r>
+      <w:r>
+        <w:rPr>
+          <w:rFonts w:ascii="Times New Roman" w:hAnsi="Times New Roman" w:cs="Times New Roman"/>
+          <w:sz w:val="24"/>
+          <w:szCs w:val="24"/>
+          <w:lang w:val="ro-RO"/>
+        </w:rPr>
+        <w:t xml:space="preserve"> deloga din aplicație</w:t>
+      </w:r>
+    </w:p>
+    <w:p>
+      <w:pPr>
+        <w:pStyle w:val="ListParagraph"/>
+        <w:numPr>
+          <w:ilvl w:val="0"/>
+          <w:numId w:val="1"/>
+        </w:numPr>
+        <w:spacing w:line="360" w:lineRule="auto"/>
+        <w:jc w:val="both"/>
+        <w:rPr>
+          <w:rFonts w:ascii="Times New Roman" w:hAnsi="Times New Roman" w:cs="Times New Roman"/>
+          <w:sz w:val="24"/>
+          <w:szCs w:val="24"/>
+        </w:rPr>
+      </w:pPr>
+      <w:r>
+        <w:rPr>
+          <w:rFonts w:ascii="Times New Roman" w:hAnsi="Times New Roman" w:cs="Times New Roman"/>
+          <w:sz w:val="24"/>
+          <w:szCs w:val="24"/>
+          <w:lang w:val="ro-RO"/>
+        </w:rPr>
+        <w:t>Își poate</w:t>
+      </w:r>
+      <w:r>
+        <w:rPr>
+          <w:rFonts w:ascii="Times New Roman" w:hAnsi="Times New Roman" w:cs="Times New Roman"/>
+          <w:sz w:val="24"/>
+          <w:szCs w:val="24"/>
+          <w:lang w:val="ro-RO"/>
+        </w:rPr>
+        <w:t xml:space="preserve"> vizualiza </w:t>
+      </w:r>
+      <w:r>
+        <w:rPr>
+          <w:rFonts w:ascii="Times New Roman" w:hAnsi="Times New Roman" w:cs="Times New Roman"/>
+          <w:sz w:val="24"/>
+          <w:szCs w:val="24"/>
+          <w:lang w:val="ro-RO"/>
+        </w:rPr>
+        <w:t xml:space="preserve">detaliile </w:t>
+      </w:r>
+      <w:r>
+        <w:rPr>
+          <w:rFonts w:ascii="Times New Roman" w:hAnsi="Times New Roman" w:cs="Times New Roman"/>
+          <w:sz w:val="24"/>
+          <w:szCs w:val="24"/>
+          <w:lang w:val="ro-RO"/>
+        </w:rPr>
+        <w:t>profilul</w:t>
+      </w:r>
+      <w:r>
+        <w:rPr>
+          <w:rFonts w:ascii="Times New Roman" w:hAnsi="Times New Roman" w:cs="Times New Roman"/>
+          <w:sz w:val="24"/>
+          <w:szCs w:val="24"/>
+          <w:lang w:val="ro-RO"/>
+        </w:rPr>
+        <w:t>ui</w:t>
+      </w:r>
+    </w:p>
+    <w:p>
+      <w:pPr>
+        <w:pStyle w:val="ListParagraph"/>
+        <w:numPr>
+          <w:ilvl w:val="0"/>
+          <w:numId w:val="1"/>
+        </w:numPr>
+        <w:spacing w:line="360" w:lineRule="auto"/>
+        <w:jc w:val="both"/>
+        <w:rPr>
+          <w:rFonts w:ascii="Times New Roman" w:hAnsi="Times New Roman" w:cs="Times New Roman"/>
+          <w:sz w:val="24"/>
+          <w:szCs w:val="24"/>
+        </w:rPr>
+      </w:pPr>
+      <w:r>
+        <w:rPr>
+          <w:rFonts w:ascii="Times New Roman" w:hAnsi="Times New Roman" w:cs="Times New Roman"/>
+          <w:sz w:val="24"/>
+          <w:szCs w:val="24"/>
+        </w:rPr>
+        <w:t>Își poate</w:t>
+      </w:r>
+      <w:r>
+        <w:rPr>
+          <w:rFonts w:ascii="Times New Roman" w:hAnsi="Times New Roman" w:cs="Times New Roman"/>
+          <w:sz w:val="24"/>
+          <w:szCs w:val="24"/>
+        </w:rPr>
+        <w:t xml:space="preserve"> edita detaliile profilului</w:t>
+      </w:r>
+    </w:p>
+    <w:p>
+      <w:pPr>
+        <w:pStyle w:val="ListParagraph"/>
+        <w:numPr>
+          <w:ilvl w:val="0"/>
+          <w:numId w:val="1"/>
+        </w:numPr>
+        <w:spacing w:line="360" w:lineRule="auto"/>
+        <w:jc w:val="both"/>
+        <w:rPr>
+          <w:rFonts w:ascii="Times New Roman" w:hAnsi="Times New Roman" w:cs="Times New Roman"/>
+          <w:sz w:val="24"/>
+          <w:szCs w:val="24"/>
+        </w:rPr>
+      </w:pPr>
+      <w:r>
+        <w:rPr>
+          <w:rFonts w:ascii="Times New Roman" w:hAnsi="Times New Roman" w:cs="Times New Roman"/>
+          <w:sz w:val="24"/>
+          <w:szCs w:val="24"/>
+        </w:rPr>
+        <w:t>Poate</w:t>
+      </w:r>
+      <w:r>
+        <w:rPr>
+          <w:rFonts w:ascii="Times New Roman" w:hAnsi="Times New Roman" w:cs="Times New Roman"/>
+          <w:sz w:val="24"/>
+          <w:szCs w:val="24"/>
+        </w:rPr>
+        <w:t xml:space="preserve"> vizualiza listele care conțin filme</w:t>
+      </w:r>
+    </w:p>
+    <w:p>
+      <w:pPr>
+        <w:pStyle w:val="ListParagraph"/>
+        <w:numPr>
+          <w:ilvl w:val="0"/>
+          <w:numId w:val="1"/>
+        </w:numPr>
+        <w:spacing w:line="360" w:lineRule="auto"/>
+        <w:jc w:val="both"/>
+        <w:rPr>
+          <w:rFonts w:ascii="Times New Roman" w:hAnsi="Times New Roman" w:cs="Times New Roman"/>
+          <w:sz w:val="24"/>
+          <w:szCs w:val="24"/>
+        </w:rPr>
+      </w:pPr>
+      <w:r>
+        <w:rPr>
+          <w:rFonts w:ascii="Times New Roman" w:hAnsi="Times New Roman" w:cs="Times New Roman"/>
+          <w:sz w:val="24"/>
+          <w:szCs w:val="24"/>
+        </w:rPr>
+        <w:t xml:space="preserve">Poate vizualiza articolele din pagina </w:t>
       </w:r>
       <w:r>
         <w:rPr>
@@ -213,118 +274,146 @@
         </w:rPr>
         <w:t>Blog</w:t>
       </w:r>
-      <w:r>
-        <w:rPr>
-          <w:rFonts w:ascii="Times New Roman" w:hAnsi="Times New Roman" w:cs="Times New Roman"/>
-          <w:sz w:val="24"/>
-          <w:szCs w:val="24"/>
-        </w:rPr>
-        <w:t xml:space="preserve"> poate vizualiza postările create de admin</w:t>
-      </w:r>
-    </w:p>
-    <w:p>
-      <w:pPr>
-        <w:pStyle w:val="ListParagraph"/>
-        <w:numPr>
-          <w:ilvl w:val="0"/>
-          <w:numId w:val="1"/>
-        </w:numPr>
-        <w:spacing w:line="360" w:lineRule="auto"/>
-        <w:jc w:val="both"/>
-        <w:rPr>
-          <w:rFonts w:ascii="Times New Roman" w:hAnsi="Times New Roman" w:cs="Times New Roman"/>
-          <w:sz w:val="24"/>
-          <w:szCs w:val="24"/>
-        </w:rPr>
-      </w:pPr>
-      <w:r>
-        <w:rPr>
-          <w:rFonts w:ascii="Times New Roman" w:hAnsi="Times New Roman" w:cs="Times New Roman"/>
-          <w:sz w:val="24"/>
-          <w:szCs w:val="24"/>
-        </w:rPr>
-        <w:t>Să poat</w:t>
-      </w:r>
-      <w:r>
-        <w:rPr>
-          <w:rFonts w:ascii="Times New Roman" w:hAnsi="Times New Roman" w:cs="Times New Roman"/>
-          <w:sz w:val="24"/>
-          <w:szCs w:val="24"/>
-        </w:rPr>
-        <w:t>ă</w:t>
-      </w:r>
-      <w:r>
-        <w:rPr>
-          <w:rFonts w:ascii="Times New Roman" w:hAnsi="Times New Roman" w:cs="Times New Roman"/>
-          <w:sz w:val="24"/>
-          <w:szCs w:val="24"/>
-        </w:rPr>
-        <w:t xml:space="preserve"> sorta listele de filme pe baza unui anumit gen preferat</w:t>
-      </w:r>
-    </w:p>
-    <w:p>
-      <w:pPr>
-        <w:pStyle w:val="ListParagraph"/>
-        <w:numPr>
-          <w:ilvl w:val="0"/>
-          <w:numId w:val="1"/>
-        </w:numPr>
-        <w:spacing w:line="360" w:lineRule="auto"/>
-        <w:jc w:val="both"/>
-        <w:rPr>
-          <w:rFonts w:ascii="Times New Roman" w:hAnsi="Times New Roman" w:cs="Times New Roman"/>
-          <w:sz w:val="24"/>
-          <w:szCs w:val="24"/>
-        </w:rPr>
-      </w:pPr>
-      <w:r>
-        <w:rPr>
-          <w:rFonts w:ascii="Times New Roman" w:hAnsi="Times New Roman" w:cs="Times New Roman"/>
-          <w:sz w:val="24"/>
-          <w:szCs w:val="24"/>
-        </w:rPr>
-        <w:t>S</w:t>
-      </w:r>
-      <w:r>
-        <w:rPr>
-          <w:rFonts w:ascii="Times New Roman" w:hAnsi="Times New Roman" w:cs="Times New Roman"/>
-          <w:sz w:val="24"/>
-          <w:szCs w:val="24"/>
-        </w:rPr>
-        <w:t>ă i se memoreze filmele pe care le vizualizează</w:t>
-      </w:r>
-    </w:p>
-    <w:p>
-      <w:pPr>
-        <w:pStyle w:val="ListParagraph"/>
-        <w:numPr>
-          <w:ilvl w:val="0"/>
-          <w:numId w:val="1"/>
-        </w:numPr>
-        <w:spacing w:line="360" w:lineRule="auto"/>
-        <w:jc w:val="both"/>
-        <w:rPr>
-          <w:rFonts w:ascii="Times New Roman" w:hAnsi="Times New Roman" w:cs="Times New Roman"/>
-          <w:sz w:val="24"/>
-          <w:szCs w:val="24"/>
-        </w:rPr>
-      </w:pPr>
-      <w:r>
-        <w:rPr>
-          <w:rFonts w:ascii="Times New Roman" w:hAnsi="Times New Roman" w:cs="Times New Roman"/>
-          <w:sz w:val="24"/>
-          <w:szCs w:val="24"/>
-        </w:rPr>
-        <w:t>S</w:t>
-      </w:r>
-      <w:r>
-        <w:rPr>
-          <w:rFonts w:ascii="Times New Roman" w:hAnsi="Times New Roman" w:cs="Times New Roman"/>
-          <w:sz w:val="24"/>
-          <w:szCs w:val="24"/>
-          <w:lang w:val="ro-RO"/>
-        </w:rPr>
-        <w:t xml:space="preserve">ă poată lua legătura cu administratorul prin utilizarea formularului de pe pagina </w:t>
+    </w:p>
+    <w:p>
+      <w:pPr>
+        <w:pStyle w:val="ListParagraph"/>
+        <w:numPr>
+          <w:ilvl w:val="0"/>
+          <w:numId w:val="1"/>
+        </w:numPr>
+        <w:spacing w:line="360" w:lineRule="auto"/>
+        <w:jc w:val="both"/>
+        <w:rPr>
+          <w:rFonts w:ascii="Times New Roman" w:hAnsi="Times New Roman" w:cs="Times New Roman"/>
+          <w:sz w:val="24"/>
+          <w:szCs w:val="24"/>
+        </w:rPr>
+      </w:pPr>
+      <w:r>
+        <w:rPr>
+          <w:rFonts w:ascii="Times New Roman" w:hAnsi="Times New Roman" w:cs="Times New Roman"/>
+          <w:sz w:val="24"/>
+          <w:szCs w:val="24"/>
+        </w:rPr>
+        <w:t>Poate sorta</w:t>
+      </w:r>
+      <w:r>
+        <w:rPr>
+          <w:rFonts w:ascii="Times New Roman" w:hAnsi="Times New Roman" w:cs="Times New Roman"/>
+          <w:sz w:val="24"/>
+          <w:szCs w:val="24"/>
+        </w:rPr>
+        <w:t xml:space="preserve"> listele </w:t>
+      </w:r>
+      <w:r>
+        <w:rPr>
+          <w:rFonts w:ascii="Times New Roman" w:hAnsi="Times New Roman" w:cs="Times New Roman"/>
+          <w:sz w:val="24"/>
+          <w:szCs w:val="24"/>
+        </w:rPr>
+        <w:t>care conțin filme</w:t>
+      </w:r>
+      <w:r>
+        <w:rPr>
+          <w:rFonts w:ascii="Times New Roman" w:hAnsi="Times New Roman" w:cs="Times New Roman"/>
+          <w:sz w:val="24"/>
+          <w:szCs w:val="24"/>
+        </w:rPr>
+        <w:t xml:space="preserve"> pe baza unui anumit gen </w:t>
+      </w:r>
+    </w:p>
+    <w:p>
+      <w:pPr>
+        <w:pStyle w:val="ListParagraph"/>
+        <w:numPr>
+          <w:ilvl w:val="0"/>
+          <w:numId w:val="1"/>
+        </w:numPr>
+        <w:spacing w:line="360" w:lineRule="auto"/>
+        <w:jc w:val="both"/>
+        <w:rPr>
+          <w:rFonts w:ascii="Times New Roman" w:hAnsi="Times New Roman" w:cs="Times New Roman"/>
+          <w:sz w:val="24"/>
+          <w:szCs w:val="24"/>
+        </w:rPr>
+      </w:pPr>
+      <w:r>
+        <w:rPr>
+          <w:rFonts w:ascii="Times New Roman" w:hAnsi="Times New Roman" w:cs="Times New Roman"/>
+          <w:sz w:val="24"/>
+          <w:szCs w:val="24"/>
+        </w:rPr>
+        <w:t>I se salvează ultimele 10 filme pe care le-a vizualizat</w:t>
+      </w:r>
+    </w:p>
+    <w:p>
+      <w:pPr>
+        <w:pStyle w:val="ListParagraph"/>
+        <w:numPr>
+          <w:ilvl w:val="0"/>
+          <w:numId w:val="1"/>
+        </w:numPr>
+        <w:spacing w:line="360" w:lineRule="auto"/>
+        <w:jc w:val="both"/>
+        <w:rPr>
+          <w:rFonts w:ascii="Times New Roman" w:hAnsi="Times New Roman" w:cs="Times New Roman"/>
+          <w:sz w:val="24"/>
+          <w:szCs w:val="24"/>
+        </w:rPr>
+      </w:pPr>
+      <w:r>
+        <w:rPr>
+          <w:rFonts w:ascii="Times New Roman" w:hAnsi="Times New Roman" w:cs="Times New Roman"/>
+          <w:sz w:val="24"/>
+          <w:szCs w:val="24"/>
+        </w:rPr>
+        <w:t>Poate</w:t>
+      </w:r>
+      <w:r>
+        <w:rPr>
+          <w:rFonts w:ascii="Times New Roman" w:hAnsi="Times New Roman" w:cs="Times New Roman"/>
+          <w:sz w:val="24"/>
+          <w:szCs w:val="24"/>
+          <w:lang w:val="ro-RO"/>
+        </w:rPr>
+        <w:t xml:space="preserve"> lua legătura cu administratorul prin utilizarea formularului d</w:t>
+      </w:r>
+      <w:r>
+        <w:rPr>
+          <w:rFonts w:ascii="Times New Roman" w:hAnsi="Times New Roman" w:cs="Times New Roman"/>
+          <w:sz w:val="24"/>
+          <w:szCs w:val="24"/>
+          <w:lang w:val="ro-RO"/>
+        </w:rPr>
+        <w:t>in</w:t>
+      </w:r>
+      <w:r>
+        <w:rPr>
+          <w:rFonts w:ascii="Times New Roman" w:hAnsi="Times New Roman" w:cs="Times New Roman"/>
+          <w:sz w:val="24"/>
+          <w:szCs w:val="24"/>
+          <w:lang w:val="ro-RO"/>
+        </w:rPr>
+        <w:t xml:space="preserve"> pagina</w:t>
+      </w:r>
+      <w:r>
+        <w:rPr>
+          <w:rFonts w:ascii="Times New Roman" w:hAnsi="Times New Roman" w:cs="Times New Roman"/>
+          <w:sz w:val="24"/>
+          <w:szCs w:val="24"/>
+          <w:lang w:val="ro-RO"/>
+        </w:rPr>
+        <w:t xml:space="preserve"> de</w:t>
+      </w:r>
+      <w:r>
+        <w:rPr>
+          <w:rFonts w:ascii="Times New Roman" w:hAnsi="Times New Roman" w:cs="Times New Roman"/>
+          <w:sz w:val="24"/>
+          <w:szCs w:val="24"/>
+          <w:lang w:val="ro-RO"/>
+        </w:rPr>
+        <w:t xml:space="preserve"> </w:t>
       </w:r>
       <w:r>
         <w:rPr>
@@ -360,7 +449,7 @@
           <w:szCs w:val="24"/>
           <w:lang w:val="ro-RO"/>
         </w:rPr>
-        <w:t>Să-și poată reseta parola</w:t>
+        <w:t>Își poate reseta parola</w:t>
       </w:r>
     </w:p>
     <w:p>
@@ -431,15 +520,6 @@
         </w:rPr>
         <w:t>panoul de administrare</w:t>
       </w:r>
-      <w:r>
-        <w:rPr>
-          <w:rFonts w:ascii="Times New Roman" w:hAnsi="Times New Roman" w:cs="Times New Roman"/>
-          <w:sz w:val="24"/>
-          <w:szCs w:val="24"/>
-          <w:lang w:val="ro-RO"/>
-        </w:rPr>
-        <w:t xml:space="preserve"> folosind credențialele de admin</w:t>
-      </w:r>
     </w:p>
     <w:p>
       <w:pPr>
@@ -488,32 +568,34 @@
           <w:szCs w:val="24"/>
           <w:lang w:val="ro-RO"/>
         </w:rPr>
-        <w:t>Poate să-și vizualizeze datele profilului și le poate actualiza</w:t>
-      </w:r>
-    </w:p>
-    <w:p>
-      <w:pPr>
-        <w:pStyle w:val="ListParagraph"/>
-        <w:numPr>
-          <w:ilvl w:val="0"/>
-          <w:numId w:val="1"/>
-        </w:numPr>
-        <w:spacing w:line="360" w:lineRule="auto"/>
-        <w:jc w:val="both"/>
-        <w:rPr>
-          <w:rFonts w:ascii="Times New Roman" w:hAnsi="Times New Roman" w:cs="Times New Roman"/>
-          <w:sz w:val="24"/>
-          <w:szCs w:val="24"/>
-        </w:rPr>
-      </w:pPr>
-      <w:r>
-        <w:rPr>
-          <w:rFonts w:ascii="Times New Roman" w:hAnsi="Times New Roman" w:cs="Times New Roman"/>
-          <w:sz w:val="24"/>
-          <w:szCs w:val="24"/>
-          <w:lang w:val="ro-RO"/>
-        </w:rPr>
-        <w:t>Poate să-și actualizeze parola</w:t>
+        <w:t>Își poate vizualiza</w:t>
+      </w:r>
+      <w:r>
+        <w:rPr>
+          <w:rFonts w:ascii="Times New Roman" w:hAnsi="Times New Roman" w:cs="Times New Roman"/>
+          <w:sz w:val="24"/>
+          <w:szCs w:val="24"/>
+          <w:lang w:val="ro-RO"/>
+        </w:rPr>
+        <w:t xml:space="preserve"> </w:t>
+      </w:r>
+      <w:r>
+        <w:rPr>
+          <w:rFonts w:ascii="Times New Roman" w:hAnsi="Times New Roman" w:cs="Times New Roman"/>
+          <w:sz w:val="24"/>
+          <w:szCs w:val="24"/>
+          <w:lang w:val="ro-RO"/>
+        </w:rPr>
+        <w:t>detaliile</w:t>
+      </w:r>
+      <w:r>
+        <w:rPr>
+          <w:rFonts w:ascii="Times New Roman" w:hAnsi="Times New Roman" w:cs="Times New Roman"/>
+          <w:sz w:val="24"/>
+          <w:szCs w:val="24"/>
+          <w:lang w:val="ro-RO"/>
+        </w:rPr>
+        <w:t xml:space="preserve"> profilului și le poate actualiza</w:t>
       </w:r>
     </w:p>
     <w:p>
@@ -606,7 +688,25 @@
           <w:szCs w:val="24"/>
           <w:lang w:val="ro-RO"/>
         </w:rPr>
-        <w:t>numărul de filme adăugate</w:t>
+        <w:t xml:space="preserve">numărul </w:t>
+      </w:r>
+      <w:r>
+        <w:rPr>
+          <w:rFonts w:ascii="Times New Roman" w:hAnsi="Times New Roman" w:cs="Times New Roman"/>
+          <w:sz w:val="24"/>
+          <w:szCs w:val="24"/>
+          <w:lang w:val="ro-RO"/>
+        </w:rPr>
+        <w:t xml:space="preserve">total </w:t>
+      </w:r>
+      <w:r>
+        <w:rPr>
+          <w:rFonts w:ascii="Times New Roman" w:hAnsi="Times New Roman" w:cs="Times New Roman"/>
+          <w:sz w:val="24"/>
+          <w:szCs w:val="24"/>
+          <w:lang w:val="ro-RO"/>
+        </w:rPr>
+        <w:t>de filme adăugate</w:t>
       </w:r>
     </w:p>
     <w:p>
@@ -631,7 +731,25 @@
           <w:szCs w:val="24"/>
           <w:lang w:val="ro-RO"/>
         </w:rPr>
-        <w:t>numărul de categorii adăugate</w:t>
+        <w:t xml:space="preserve">numărul </w:t>
+      </w:r>
+      <w:r>
+        <w:rPr>
+          <w:rFonts w:ascii="Times New Roman" w:hAnsi="Times New Roman" w:cs="Times New Roman"/>
+          <w:sz w:val="24"/>
+          <w:szCs w:val="24"/>
+          <w:lang w:val="ro-RO"/>
+        </w:rPr>
+        <w:t xml:space="preserve">total </w:t>
+      </w:r>
+      <w:r>
+        <w:rPr>
+          <w:rFonts w:ascii="Times New Roman" w:hAnsi="Times New Roman" w:cs="Times New Roman"/>
+          <w:sz w:val="24"/>
+          <w:szCs w:val="24"/>
+          <w:lang w:val="ro-RO"/>
+        </w:rPr>
+        <w:t>de categorii adăugate</w:t>
       </w:r>
     </w:p>
     <w:p>
@@ -656,7 +774,16 @@
           <w:szCs w:val="24"/>
           <w:lang w:val="ro-RO"/>
         </w:rPr>
-        <w:t>graficul privind înregistrarea numărului de utilizatori pe luni</w:t>
+        <w:t>graficul privind înregistrarea numărului de utilizatori pe lun</w:t>
+      </w:r>
+      <w:r>
+        <w:rPr>
+          <w:rFonts w:ascii="Times New Roman" w:hAnsi="Times New Roman" w:cs="Times New Roman"/>
+          <w:sz w:val="24"/>
+          <w:szCs w:val="24"/>
+          <w:lang w:val="ro-RO"/>
+        </w:rPr>
+        <w:t>ă</w:t>
       </w:r>
     </w:p>
     <w:p>
@@ -681,7 +808,25 @@
           <w:szCs w:val="24"/>
           <w:lang w:val="ro-RO"/>
         </w:rPr>
-        <w:t xml:space="preserve">graficul privind numărul de </w:t>
+        <w:t xml:space="preserve">graficul privind numărul </w:t>
+      </w:r>
+      <w:r>
+        <w:rPr>
+          <w:rFonts w:ascii="Times New Roman" w:hAnsi="Times New Roman" w:cs="Times New Roman"/>
+          <w:sz w:val="24"/>
+          <w:szCs w:val="24"/>
+          <w:lang w:val="ro-RO"/>
+        </w:rPr>
+        <w:t xml:space="preserve">total </w:t>
+      </w:r>
+      <w:r>
+        <w:rPr>
+          <w:rFonts w:ascii="Times New Roman" w:hAnsi="Times New Roman" w:cs="Times New Roman"/>
+          <w:sz w:val="24"/>
+          <w:szCs w:val="24"/>
+          <w:lang w:val="ro-RO"/>
+        </w:rPr>
+        <w:t xml:space="preserve">de </w:t>
       </w:r>
       <w:r>
         <w:rPr>
@@ -815,7 +960,25 @@
           <w:szCs w:val="24"/>
           <w:lang w:val="ro-RO"/>
         </w:rPr>
-        <w:t xml:space="preserve">Poate vedea </w:t>
+        <w:t>Poate v</w:t>
+      </w:r>
+      <w:r>
+        <w:rPr>
+          <w:rFonts w:ascii="Times New Roman" w:hAnsi="Times New Roman" w:cs="Times New Roman"/>
+          <w:sz w:val="24"/>
+          <w:szCs w:val="24"/>
+          <w:lang w:val="ro-RO"/>
+        </w:rPr>
+        <w:t>izualiza</w:t>
+      </w:r>
+      <w:r>
+        <w:rPr>
+          <w:rFonts w:ascii="Times New Roman" w:hAnsi="Times New Roman" w:cs="Times New Roman"/>
+          <w:sz w:val="24"/>
+          <w:szCs w:val="24"/>
+          <w:lang w:val="ro-RO"/>
+        </w:rPr>
+        <w:t xml:space="preserve"> </w:t>
       </w:r>
       <w:r>
         <w:rPr>
@@ -858,33 +1021,60 @@
           <w:szCs w:val="24"/>
           <w:lang w:val="ro-RO"/>
         </w:rPr>
+        <w:t xml:space="preserve">Poate adăuga </w:t>
+      </w:r>
+      <w:r>
+        <w:rPr>
+          <w:rFonts w:ascii="Times New Roman" w:hAnsi="Times New Roman" w:cs="Times New Roman"/>
+          <w:sz w:val="24"/>
+          <w:szCs w:val="24"/>
+          <w:lang w:val="ro-RO"/>
+        </w:rPr>
+        <w:t xml:space="preserve">un </w:t>
+      </w:r>
+      <w:r>
+        <w:rPr>
+          <w:rFonts w:ascii="Times New Roman" w:hAnsi="Times New Roman" w:cs="Times New Roman"/>
+          <w:sz w:val="24"/>
+          <w:szCs w:val="24"/>
+          <w:lang w:val="ro-RO"/>
+        </w:rPr>
+        <w:t>film</w:t>
+      </w:r>
+    </w:p>
+    <w:p>
+      <w:pPr>
+        <w:pStyle w:val="ListParagraph"/>
+        <w:numPr>
+          <w:ilvl w:val="0"/>
+          <w:numId w:val="1"/>
+        </w:numPr>
+        <w:spacing w:line="360" w:lineRule="auto"/>
+        <w:jc w:val="both"/>
+        <w:rPr>
+          <w:rFonts w:ascii="Times New Roman" w:hAnsi="Times New Roman" w:cs="Times New Roman"/>
+          <w:sz w:val="24"/>
+          <w:szCs w:val="24"/>
+        </w:rPr>
+      </w:pPr>
+      <w:r>
+        <w:rPr>
+          <w:rFonts w:ascii="Times New Roman" w:hAnsi="Times New Roman" w:cs="Times New Roman"/>
+          <w:sz w:val="24"/>
+          <w:szCs w:val="24"/>
+          <w:lang w:val="ro-RO"/>
+        </w:rPr>
         <w:lastRenderedPageBreak/>
-        <w:t>Poate adăuga filme</w:t>
-      </w:r>
-    </w:p>
-    <w:p>
-      <w:pPr>
-        <w:pStyle w:val="ListParagraph"/>
-        <w:numPr>
-          <w:ilvl w:val="0"/>
-          <w:numId w:val="1"/>
-        </w:numPr>
-        <w:spacing w:line="360" w:lineRule="auto"/>
-        <w:jc w:val="both"/>
-        <w:rPr>
-          <w:rFonts w:ascii="Times New Roman" w:hAnsi="Times New Roman" w:cs="Times New Roman"/>
-          <w:sz w:val="24"/>
-          <w:szCs w:val="24"/>
-        </w:rPr>
-      </w:pPr>
-      <w:r>
-        <w:rPr>
-          <w:rFonts w:ascii="Times New Roman" w:hAnsi="Times New Roman" w:cs="Times New Roman"/>
-          <w:sz w:val="24"/>
-          <w:szCs w:val="24"/>
-          <w:lang w:val="ro-RO"/>
-        </w:rPr>
-        <w:t>Poate edita/șterge filme</w:t>
+        <w:t xml:space="preserve">Poate edita/șterge </w:t>
+      </w:r>
+      <w:r>
+        <w:rPr>
+          <w:rFonts w:ascii="Times New Roman" w:hAnsi="Times New Roman" w:cs="Times New Roman"/>
+          <w:sz w:val="24"/>
+          <w:szCs w:val="24"/>
+          <w:lang w:val="ro-RO"/>
+        </w:rPr>
+        <w:t>un film</w:t>
       </w:r>
     </w:p>
     <w:p>
@@ -1005,25 +1195,7 @@
           <w:sz w:val="24"/>
           <w:szCs w:val="24"/>
         </w:rPr>
-        <w:t xml:space="preserve">Poate vizualiza lista de articole care va fi afișată în pagina </w:t>
-      </w:r>
-      <w:r>
-        <w:rPr>
-          <w:rFonts w:ascii="Times New Roman" w:hAnsi="Times New Roman" w:cs="Times New Roman"/>
-          <w:i/>
-          <w:iCs/>
-          <w:sz w:val="24"/>
-          <w:szCs w:val="24"/>
-        </w:rPr>
-        <w:t>Noutăți</w:t>
-      </w:r>
-      <w:r>
-        <w:rPr>
-          <w:rFonts w:ascii="Times New Roman" w:hAnsi="Times New Roman" w:cs="Times New Roman"/>
-          <w:sz w:val="24"/>
-          <w:szCs w:val="24"/>
-        </w:rPr>
-        <w:t xml:space="preserve"> </w:t>
+        <w:t>Poate vizualiza lista de articole</w:t>
       </w:r>
     </w:p>
     <w:p>

</xml_diff>

<commit_message>
implemented view profile for user and administrator
</commit_message>
<xml_diff>
--- a/Funcționalități aplicație StreamIT.docx
+++ b/Funcționalități aplicație StreamIT.docx
@@ -59,13 +59,15 @@
         <w:jc w:val="both"/>
         <w:rPr>
           <w:rFonts w:ascii="Times New Roman" w:hAnsi="Times New Roman" w:cs="Times New Roman"/>
-          <w:sz w:val="24"/>
-          <w:szCs w:val="24"/>
-        </w:rPr>
-      </w:pPr>
-      <w:r>
-        <w:rPr>
-          <w:rFonts w:ascii="Times New Roman" w:hAnsi="Times New Roman" w:cs="Times New Roman"/>
+          <w:strike/>
+          <w:sz w:val="24"/>
+          <w:szCs w:val="24"/>
+        </w:rPr>
+      </w:pPr>
+      <w:r>
+        <w:rPr>
+          <w:rFonts w:ascii="Times New Roman" w:hAnsi="Times New Roman" w:cs="Times New Roman"/>
+          <w:strike/>
           <w:sz w:val="24"/>
           <w:szCs w:val="24"/>
           <w:lang w:val="ro-RO"/>
@@ -75,6 +77,7 @@
       <w:r>
         <w:rPr>
           <w:rFonts w:ascii="Times New Roman" w:hAnsi="Times New Roman" w:cs="Times New Roman"/>
+          <w:strike/>
           <w:sz w:val="24"/>
           <w:szCs w:val="24"/>
           <w:lang w:val="ro-RO"/>
@@ -93,13 +96,15 @@
         <w:jc w:val="both"/>
         <w:rPr>
           <w:rFonts w:ascii="Times New Roman" w:hAnsi="Times New Roman" w:cs="Times New Roman"/>
-          <w:sz w:val="24"/>
-          <w:szCs w:val="24"/>
-        </w:rPr>
-      </w:pPr>
-      <w:r>
-        <w:rPr>
-          <w:rFonts w:ascii="Times New Roman" w:hAnsi="Times New Roman" w:cs="Times New Roman"/>
+          <w:strike/>
+          <w:sz w:val="24"/>
+          <w:szCs w:val="24"/>
+        </w:rPr>
+      </w:pPr>
+      <w:r>
+        <w:rPr>
+          <w:rFonts w:ascii="Times New Roman" w:hAnsi="Times New Roman" w:cs="Times New Roman"/>
+          <w:strike/>
           <w:sz w:val="24"/>
           <w:szCs w:val="24"/>
           <w:lang w:val="ro-RO"/>
@@ -109,6 +114,7 @@
       <w:r>
         <w:rPr>
           <w:rFonts w:ascii="Times New Roman" w:hAnsi="Times New Roman" w:cs="Times New Roman"/>
+          <w:strike/>
           <w:sz w:val="24"/>
           <w:szCs w:val="24"/>
           <w:lang w:val="ro-RO"/>
@@ -127,13 +133,15 @@
         <w:jc w:val="both"/>
         <w:rPr>
           <w:rFonts w:ascii="Times New Roman" w:hAnsi="Times New Roman" w:cs="Times New Roman"/>
-          <w:sz w:val="24"/>
-          <w:szCs w:val="24"/>
-        </w:rPr>
-      </w:pPr>
-      <w:r>
-        <w:rPr>
-          <w:rFonts w:ascii="Times New Roman" w:hAnsi="Times New Roman" w:cs="Times New Roman"/>
+          <w:strike/>
+          <w:sz w:val="24"/>
+          <w:szCs w:val="24"/>
+        </w:rPr>
+      </w:pPr>
+      <w:r>
+        <w:rPr>
+          <w:rFonts w:ascii="Times New Roman" w:hAnsi="Times New Roman" w:cs="Times New Roman"/>
+          <w:strike/>
           <w:sz w:val="24"/>
           <w:szCs w:val="24"/>
           <w:lang w:val="ro-RO"/>
@@ -143,6 +151,7 @@
       <w:r>
         <w:rPr>
           <w:rFonts w:ascii="Times New Roman" w:hAnsi="Times New Roman" w:cs="Times New Roman"/>
+          <w:strike/>
           <w:sz w:val="24"/>
           <w:szCs w:val="24"/>
           <w:lang w:val="ro-RO"/>
@@ -152,6 +161,7 @@
       <w:r>
         <w:rPr>
           <w:rFonts w:ascii="Times New Roman" w:hAnsi="Times New Roman" w:cs="Times New Roman"/>
+          <w:strike/>
           <w:sz w:val="24"/>
           <w:szCs w:val="24"/>
           <w:lang w:val="ro-RO"/>
@@ -161,6 +171,7 @@
       <w:r>
         <w:rPr>
           <w:rFonts w:ascii="Times New Roman" w:hAnsi="Times New Roman" w:cs="Times New Roman"/>
+          <w:strike/>
           <w:sz w:val="24"/>
           <w:szCs w:val="24"/>
           <w:lang w:val="ro-RO"/>
@@ -170,6 +181,7 @@
       <w:r>
         <w:rPr>
           <w:rFonts w:ascii="Times New Roman" w:hAnsi="Times New Roman" w:cs="Times New Roman"/>
+          <w:strike/>
           <w:sz w:val="24"/>
           <w:szCs w:val="24"/>
           <w:lang w:val="ro-RO"/>
@@ -220,13 +232,15 @@
         <w:jc w:val="both"/>
         <w:rPr>
           <w:rFonts w:ascii="Times New Roman" w:hAnsi="Times New Roman" w:cs="Times New Roman"/>
-          <w:sz w:val="24"/>
-          <w:szCs w:val="24"/>
-        </w:rPr>
-      </w:pPr>
-      <w:r>
-        <w:rPr>
-          <w:rFonts w:ascii="Times New Roman" w:hAnsi="Times New Roman" w:cs="Times New Roman"/>
+          <w:strike/>
+          <w:sz w:val="24"/>
+          <w:szCs w:val="24"/>
+        </w:rPr>
+      </w:pPr>
+      <w:r>
+        <w:rPr>
+          <w:rFonts w:ascii="Times New Roman" w:hAnsi="Times New Roman" w:cs="Times New Roman"/>
+          <w:strike/>
           <w:sz w:val="24"/>
           <w:szCs w:val="24"/>
         </w:rPr>
@@ -235,6 +249,7 @@
       <w:r>
         <w:rPr>
           <w:rFonts w:ascii="Times New Roman" w:hAnsi="Times New Roman" w:cs="Times New Roman"/>
+          <w:strike/>
           <w:sz w:val="24"/>
           <w:szCs w:val="24"/>
         </w:rPr>
@@ -252,13 +267,91 @@
         <w:jc w:val="both"/>
         <w:rPr>
           <w:rFonts w:ascii="Times New Roman" w:hAnsi="Times New Roman" w:cs="Times New Roman"/>
-          <w:sz w:val="24"/>
-          <w:szCs w:val="24"/>
-        </w:rPr>
-      </w:pPr>
-      <w:r>
-        <w:rPr>
-          <w:rFonts w:ascii="Times New Roman" w:hAnsi="Times New Roman" w:cs="Times New Roman"/>
+          <w:strike/>
+          <w:sz w:val="24"/>
+          <w:szCs w:val="24"/>
+        </w:rPr>
+      </w:pPr>
+      <w:r>
+        <w:rPr>
+          <w:rFonts w:ascii="Times New Roman" w:hAnsi="Times New Roman" w:cs="Times New Roman"/>
+          <w:strike/>
+          <w:sz w:val="24"/>
+          <w:szCs w:val="24"/>
+        </w:rPr>
+        <w:t xml:space="preserve">Poate sorta listele care conțin filme pe baza unui anumit gen </w:t>
+      </w:r>
+    </w:p>
+    <w:p>
+      <w:pPr>
+        <w:pStyle w:val="ListParagraph"/>
+        <w:numPr>
+          <w:ilvl w:val="0"/>
+          <w:numId w:val="1"/>
+        </w:numPr>
+        <w:spacing w:line="360" w:lineRule="auto"/>
+        <w:jc w:val="both"/>
+        <w:rPr>
+          <w:rFonts w:ascii="Times New Roman" w:hAnsi="Times New Roman" w:cs="Times New Roman"/>
+          <w:strike/>
+          <w:sz w:val="24"/>
+          <w:szCs w:val="24"/>
+        </w:rPr>
+      </w:pPr>
+      <w:r>
+        <w:rPr>
+          <w:rFonts w:ascii="Times New Roman" w:hAnsi="Times New Roman" w:cs="Times New Roman"/>
+          <w:strike/>
+          <w:sz w:val="24"/>
+          <w:szCs w:val="24"/>
+        </w:rPr>
+        <w:t>Poate vizualiza toate filmele și poate căuta un film după nume</w:t>
+      </w:r>
+    </w:p>
+    <w:p>
+      <w:pPr>
+        <w:pStyle w:val="ListParagraph"/>
+        <w:numPr>
+          <w:ilvl w:val="0"/>
+          <w:numId w:val="1"/>
+        </w:numPr>
+        <w:spacing w:line="360" w:lineRule="auto"/>
+        <w:jc w:val="both"/>
+        <w:rPr>
+          <w:rFonts w:ascii="Times New Roman" w:hAnsi="Times New Roman" w:cs="Times New Roman"/>
+          <w:sz w:val="24"/>
+          <w:szCs w:val="24"/>
+        </w:rPr>
+      </w:pPr>
+      <w:r>
+        <w:rPr>
+          <w:rFonts w:ascii="Times New Roman" w:hAnsi="Times New Roman" w:cs="Times New Roman"/>
+          <w:sz w:val="24"/>
+          <w:szCs w:val="24"/>
+        </w:rPr>
+        <w:t>I se salvează ultimele 10 filme pe care le-a vizualizat</w:t>
+      </w:r>
+    </w:p>
+    <w:p>
+      <w:pPr>
+        <w:pStyle w:val="ListParagraph"/>
+        <w:numPr>
+          <w:ilvl w:val="0"/>
+          <w:numId w:val="1"/>
+        </w:numPr>
+        <w:spacing w:line="360" w:lineRule="auto"/>
+        <w:jc w:val="both"/>
+        <w:rPr>
+          <w:rFonts w:ascii="Times New Roman" w:hAnsi="Times New Roman" w:cs="Times New Roman"/>
+          <w:strike/>
+          <w:sz w:val="24"/>
+          <w:szCs w:val="24"/>
+        </w:rPr>
+      </w:pPr>
+      <w:r>
+        <w:rPr>
+          <w:rFonts w:ascii="Times New Roman" w:hAnsi="Times New Roman" w:cs="Times New Roman"/>
+          <w:strike/>
           <w:sz w:val="24"/>
           <w:szCs w:val="24"/>
         </w:rPr>
@@ -269,6 +362,7 @@
           <w:rFonts w:ascii="Times New Roman" w:hAnsi="Times New Roman" w:cs="Times New Roman"/>
           <w:i/>
           <w:iCs/>
+          <w:strike/>
           <w:sz w:val="24"/>
           <w:szCs w:val="24"/>
         </w:rPr>
@@ -286,85 +380,61 @@
         <w:jc w:val="both"/>
         <w:rPr>
           <w:rFonts w:ascii="Times New Roman" w:hAnsi="Times New Roman" w:cs="Times New Roman"/>
-          <w:sz w:val="24"/>
-          <w:szCs w:val="24"/>
-        </w:rPr>
-      </w:pPr>
-      <w:r>
-        <w:rPr>
-          <w:rFonts w:ascii="Times New Roman" w:hAnsi="Times New Roman" w:cs="Times New Roman"/>
-          <w:sz w:val="24"/>
-          <w:szCs w:val="24"/>
-        </w:rPr>
-        <w:t>Poate sorta</w:t>
-      </w:r>
-      <w:r>
-        <w:rPr>
-          <w:rFonts w:ascii="Times New Roman" w:hAnsi="Times New Roman" w:cs="Times New Roman"/>
-          <w:sz w:val="24"/>
-          <w:szCs w:val="24"/>
-        </w:rPr>
-        <w:t xml:space="preserve"> listele </w:t>
-      </w:r>
-      <w:r>
-        <w:rPr>
-          <w:rFonts w:ascii="Times New Roman" w:hAnsi="Times New Roman" w:cs="Times New Roman"/>
-          <w:sz w:val="24"/>
-          <w:szCs w:val="24"/>
-        </w:rPr>
-        <w:t>care conțin filme</w:t>
-      </w:r>
-      <w:r>
-        <w:rPr>
-          <w:rFonts w:ascii="Times New Roman" w:hAnsi="Times New Roman" w:cs="Times New Roman"/>
-          <w:sz w:val="24"/>
-          <w:szCs w:val="24"/>
-        </w:rPr>
-        <w:t xml:space="preserve"> pe baza unui anumit gen </w:t>
-      </w:r>
-    </w:p>
-    <w:p>
-      <w:pPr>
-        <w:pStyle w:val="ListParagraph"/>
-        <w:numPr>
-          <w:ilvl w:val="0"/>
-          <w:numId w:val="1"/>
-        </w:numPr>
-        <w:spacing w:line="360" w:lineRule="auto"/>
-        <w:jc w:val="both"/>
-        <w:rPr>
-          <w:rFonts w:ascii="Times New Roman" w:hAnsi="Times New Roman" w:cs="Times New Roman"/>
-          <w:sz w:val="24"/>
-          <w:szCs w:val="24"/>
-        </w:rPr>
-      </w:pPr>
-      <w:r>
-        <w:rPr>
-          <w:rFonts w:ascii="Times New Roman" w:hAnsi="Times New Roman" w:cs="Times New Roman"/>
-          <w:sz w:val="24"/>
-          <w:szCs w:val="24"/>
-        </w:rPr>
-        <w:t>I se salvează ultimele 10 filme pe care le-a vizualizat</w:t>
-      </w:r>
-    </w:p>
-    <w:p>
-      <w:pPr>
-        <w:pStyle w:val="ListParagraph"/>
-        <w:numPr>
-          <w:ilvl w:val="0"/>
-          <w:numId w:val="1"/>
-        </w:numPr>
-        <w:spacing w:line="360" w:lineRule="auto"/>
-        <w:jc w:val="both"/>
-        <w:rPr>
-          <w:rFonts w:ascii="Times New Roman" w:hAnsi="Times New Roman" w:cs="Times New Roman"/>
-          <w:sz w:val="24"/>
-          <w:szCs w:val="24"/>
-        </w:rPr>
-      </w:pPr>
-      <w:r>
-        <w:rPr>
-          <w:rFonts w:ascii="Times New Roman" w:hAnsi="Times New Roman" w:cs="Times New Roman"/>
+          <w:strike/>
+          <w:sz w:val="24"/>
+          <w:szCs w:val="24"/>
+        </w:rPr>
+      </w:pPr>
+      <w:r>
+        <w:rPr>
+          <w:rFonts w:ascii="Times New Roman" w:hAnsi="Times New Roman" w:cs="Times New Roman"/>
+          <w:strike/>
+          <w:sz w:val="24"/>
+          <w:szCs w:val="24"/>
+        </w:rPr>
+        <w:t>Poate c</w:t>
+      </w:r>
+      <w:r>
+        <w:rPr>
+          <w:rFonts w:ascii="Times New Roman" w:hAnsi="Times New Roman" w:cs="Times New Roman"/>
+          <w:strike/>
+          <w:sz w:val="24"/>
+          <w:szCs w:val="24"/>
+          <w:lang w:val="ro-RO"/>
+        </w:rPr>
+        <w:t xml:space="preserve">ăuta </w:t>
+      </w:r>
+      <w:r>
+        <w:rPr>
+          <w:rFonts w:ascii="Times New Roman" w:hAnsi="Times New Roman" w:cs="Times New Roman"/>
+          <w:strike/>
+          <w:sz w:val="24"/>
+          <w:szCs w:val="24"/>
+          <w:lang w:val="ro-RO"/>
+        </w:rPr>
+        <w:t>un articol după titlu</w:t>
+      </w:r>
+    </w:p>
+    <w:p>
+      <w:pPr>
+        <w:pStyle w:val="ListParagraph"/>
+        <w:numPr>
+          <w:ilvl w:val="0"/>
+          <w:numId w:val="1"/>
+        </w:numPr>
+        <w:spacing w:line="360" w:lineRule="auto"/>
+        <w:jc w:val="both"/>
+        <w:rPr>
+          <w:rFonts w:ascii="Times New Roman" w:hAnsi="Times New Roman" w:cs="Times New Roman"/>
+          <w:strike/>
+          <w:sz w:val="24"/>
+          <w:szCs w:val="24"/>
+        </w:rPr>
+      </w:pPr>
+      <w:r>
+        <w:rPr>
+          <w:rFonts w:ascii="Times New Roman" w:hAnsi="Times New Roman" w:cs="Times New Roman"/>
+          <w:strike/>
           <w:sz w:val="24"/>
           <w:szCs w:val="24"/>
         </w:rPr>
@@ -373,6 +443,7 @@
       <w:r>
         <w:rPr>
           <w:rFonts w:ascii="Times New Roman" w:hAnsi="Times New Roman" w:cs="Times New Roman"/>
+          <w:strike/>
           <w:sz w:val="24"/>
           <w:szCs w:val="24"/>
           <w:lang w:val="ro-RO"/>
@@ -382,6 +453,7 @@
       <w:r>
         <w:rPr>
           <w:rFonts w:ascii="Times New Roman" w:hAnsi="Times New Roman" w:cs="Times New Roman"/>
+          <w:strike/>
           <w:sz w:val="24"/>
           <w:szCs w:val="24"/>
           <w:lang w:val="ro-RO"/>
@@ -391,6 +463,7 @@
       <w:r>
         <w:rPr>
           <w:rFonts w:ascii="Times New Roman" w:hAnsi="Times New Roman" w:cs="Times New Roman"/>
+          <w:strike/>
           <w:sz w:val="24"/>
           <w:szCs w:val="24"/>
           <w:lang w:val="ro-RO"/>
@@ -400,6 +473,7 @@
       <w:r>
         <w:rPr>
           <w:rFonts w:ascii="Times New Roman" w:hAnsi="Times New Roman" w:cs="Times New Roman"/>
+          <w:strike/>
           <w:sz w:val="24"/>
           <w:szCs w:val="24"/>
           <w:lang w:val="ro-RO"/>
@@ -409,6 +483,7 @@
       <w:r>
         <w:rPr>
           <w:rFonts w:ascii="Times New Roman" w:hAnsi="Times New Roman" w:cs="Times New Roman"/>
+          <w:strike/>
           <w:sz w:val="24"/>
           <w:szCs w:val="24"/>
           <w:lang w:val="ro-RO"/>
@@ -420,6 +495,7 @@
           <w:rFonts w:ascii="Times New Roman" w:hAnsi="Times New Roman" w:cs="Times New Roman"/>
           <w:i/>
           <w:iCs/>
+          <w:strike/>
           <w:sz w:val="24"/>
           <w:szCs w:val="24"/>
           <w:lang w:val="ro-RO"/>
@@ -438,13 +514,15 @@
         <w:jc w:val="both"/>
         <w:rPr>
           <w:rFonts w:ascii="Times New Roman" w:hAnsi="Times New Roman" w:cs="Times New Roman"/>
-          <w:sz w:val="24"/>
-          <w:szCs w:val="24"/>
-        </w:rPr>
-      </w:pPr>
-      <w:r>
-        <w:rPr>
-          <w:rFonts w:ascii="Times New Roman" w:hAnsi="Times New Roman" w:cs="Times New Roman"/>
+          <w:strike/>
+          <w:sz w:val="24"/>
+          <w:szCs w:val="24"/>
+        </w:rPr>
+      </w:pPr>
+      <w:r>
+        <w:rPr>
+          <w:rFonts w:ascii="Times New Roman" w:hAnsi="Times New Roman" w:cs="Times New Roman"/>
+          <w:strike/>
           <w:sz w:val="24"/>
           <w:szCs w:val="24"/>
           <w:lang w:val="ro-RO"/>
@@ -498,13 +576,15 @@
         <w:jc w:val="both"/>
         <w:rPr>
           <w:rFonts w:ascii="Times New Roman" w:hAnsi="Times New Roman" w:cs="Times New Roman"/>
-          <w:sz w:val="24"/>
-          <w:szCs w:val="24"/>
-        </w:rPr>
-      </w:pPr>
-      <w:r>
-        <w:rPr>
-          <w:rFonts w:ascii="Times New Roman" w:hAnsi="Times New Roman" w:cs="Times New Roman"/>
+          <w:strike/>
+          <w:sz w:val="24"/>
+          <w:szCs w:val="24"/>
+        </w:rPr>
+      </w:pPr>
+      <w:r>
+        <w:rPr>
+          <w:rFonts w:ascii="Times New Roman" w:hAnsi="Times New Roman" w:cs="Times New Roman"/>
+          <w:strike/>
           <w:sz w:val="24"/>
           <w:szCs w:val="24"/>
           <w:lang w:val="ro-RO"/>
@@ -514,6 +594,7 @@
       <w:r>
         <w:rPr>
           <w:rFonts w:ascii="Times New Roman" w:hAnsi="Times New Roman" w:cs="Times New Roman"/>
+          <w:strike/>
           <w:sz w:val="24"/>
           <w:szCs w:val="24"/>
           <w:lang w:val="ro-RO"/>
@@ -532,13 +613,15 @@
         <w:jc w:val="both"/>
         <w:rPr>
           <w:rFonts w:ascii="Times New Roman" w:hAnsi="Times New Roman" w:cs="Times New Roman"/>
-          <w:sz w:val="24"/>
-          <w:szCs w:val="24"/>
-        </w:rPr>
-      </w:pPr>
-      <w:r>
-        <w:rPr>
-          <w:rFonts w:ascii="Times New Roman" w:hAnsi="Times New Roman" w:cs="Times New Roman"/>
+          <w:strike/>
+          <w:sz w:val="24"/>
+          <w:szCs w:val="24"/>
+        </w:rPr>
+      </w:pPr>
+      <w:r>
+        <w:rPr>
+          <w:rFonts w:ascii="Times New Roman" w:hAnsi="Times New Roman" w:cs="Times New Roman"/>
+          <w:strike/>
           <w:sz w:val="24"/>
           <w:szCs w:val="24"/>
           <w:lang w:val="ro-RO"/>
@@ -564,6 +647,7 @@
       <w:r>
         <w:rPr>
           <w:rFonts w:ascii="Times New Roman" w:hAnsi="Times New Roman" w:cs="Times New Roman"/>
+          <w:strike/>
           <w:sz w:val="24"/>
           <w:szCs w:val="24"/>
           <w:lang w:val="ro-RO"/>
@@ -573,6 +657,7 @@
       <w:r>
         <w:rPr>
           <w:rFonts w:ascii="Times New Roman" w:hAnsi="Times New Roman" w:cs="Times New Roman"/>
+          <w:strike/>
           <w:sz w:val="24"/>
           <w:szCs w:val="24"/>
           <w:lang w:val="ro-RO"/>
@@ -582,6 +667,7 @@
       <w:r>
         <w:rPr>
           <w:rFonts w:ascii="Times New Roman" w:hAnsi="Times New Roman" w:cs="Times New Roman"/>
+          <w:strike/>
           <w:sz w:val="24"/>
           <w:szCs w:val="24"/>
           <w:lang w:val="ro-RO"/>
@@ -591,31 +677,43 @@
       <w:r>
         <w:rPr>
           <w:rFonts w:ascii="Times New Roman" w:hAnsi="Times New Roman" w:cs="Times New Roman"/>
-          <w:sz w:val="24"/>
-          <w:szCs w:val="24"/>
-          <w:lang w:val="ro-RO"/>
-        </w:rPr>
-        <w:t xml:space="preserve"> profilului și le poate actualiza</w:t>
-      </w:r>
-    </w:p>
-    <w:p>
-      <w:pPr>
-        <w:pStyle w:val="ListParagraph"/>
-        <w:numPr>
-          <w:ilvl w:val="0"/>
-          <w:numId w:val="1"/>
-        </w:numPr>
-        <w:spacing w:line="360" w:lineRule="auto"/>
-        <w:jc w:val="both"/>
-        <w:rPr>
-          <w:rFonts w:ascii="Times New Roman" w:hAnsi="Times New Roman" w:cs="Times New Roman"/>
-          <w:sz w:val="24"/>
-          <w:szCs w:val="24"/>
-        </w:rPr>
-      </w:pPr>
-      <w:r>
-        <w:rPr>
-          <w:rFonts w:ascii="Times New Roman" w:hAnsi="Times New Roman" w:cs="Times New Roman"/>
+          <w:strike/>
+          <w:sz w:val="24"/>
+          <w:szCs w:val="24"/>
+          <w:lang w:val="ro-RO"/>
+        </w:rPr>
+        <w:t xml:space="preserve"> profilului</w:t>
+      </w:r>
+      <w:r>
+        <w:rPr>
+          <w:rFonts w:ascii="Times New Roman" w:hAnsi="Times New Roman" w:cs="Times New Roman"/>
+          <w:sz w:val="24"/>
+          <w:szCs w:val="24"/>
+          <w:lang w:val="ro-RO"/>
+        </w:rPr>
+        <w:t xml:space="preserve"> și le poate actualiza</w:t>
+      </w:r>
+    </w:p>
+    <w:p>
+      <w:pPr>
+        <w:pStyle w:val="ListParagraph"/>
+        <w:numPr>
+          <w:ilvl w:val="0"/>
+          <w:numId w:val="1"/>
+        </w:numPr>
+        <w:spacing w:line="360" w:lineRule="auto"/>
+        <w:jc w:val="both"/>
+        <w:rPr>
+          <w:rFonts w:ascii="Times New Roman" w:hAnsi="Times New Roman" w:cs="Times New Roman"/>
+          <w:strike/>
+          <w:sz w:val="24"/>
+          <w:szCs w:val="24"/>
+        </w:rPr>
+      </w:pPr>
+      <w:r>
+        <w:rPr>
+          <w:rFonts w:ascii="Times New Roman" w:hAnsi="Times New Roman" w:cs="Times New Roman"/>
+          <w:strike/>
           <w:sz w:val="24"/>
           <w:szCs w:val="24"/>
           <w:lang w:val="ro-RO"/>
@@ -634,13 +732,15 @@
         <w:jc w:val="both"/>
         <w:rPr>
           <w:rFonts w:ascii="Times New Roman" w:hAnsi="Times New Roman" w:cs="Times New Roman"/>
-          <w:sz w:val="24"/>
-          <w:szCs w:val="24"/>
-        </w:rPr>
-      </w:pPr>
-      <w:r>
-        <w:rPr>
-          <w:rFonts w:ascii="Times New Roman" w:hAnsi="Times New Roman" w:cs="Times New Roman"/>
+          <w:strike/>
+          <w:sz w:val="24"/>
+          <w:szCs w:val="24"/>
+        </w:rPr>
+      </w:pPr>
+      <w:r>
+        <w:rPr>
+          <w:rFonts w:ascii="Times New Roman" w:hAnsi="Times New Roman" w:cs="Times New Roman"/>
+          <w:strike/>
           <w:sz w:val="24"/>
           <w:szCs w:val="24"/>
           <w:lang w:val="ro-RO"/>
@@ -650,6 +750,7 @@
       <w:r>
         <w:rPr>
           <w:rFonts w:ascii="Times New Roman" w:hAnsi="Times New Roman" w:cs="Times New Roman"/>
+          <w:strike/>
           <w:sz w:val="24"/>
           <w:szCs w:val="24"/>
           <w:lang w:val="ro-RO"/>
@@ -659,6 +760,7 @@
       <w:r>
         <w:rPr>
           <w:rFonts w:ascii="Times New Roman" w:hAnsi="Times New Roman" w:cs="Times New Roman"/>
+          <w:strike/>
           <w:sz w:val="24"/>
           <w:szCs w:val="24"/>
           <w:lang w:val="ro-RO"/>
@@ -677,13 +779,15 @@
         <w:jc w:val="both"/>
         <w:rPr>
           <w:rFonts w:ascii="Times New Roman" w:hAnsi="Times New Roman" w:cs="Times New Roman"/>
-          <w:sz w:val="24"/>
-          <w:szCs w:val="24"/>
-        </w:rPr>
-      </w:pPr>
-      <w:r>
-        <w:rPr>
-          <w:rFonts w:ascii="Times New Roman" w:hAnsi="Times New Roman" w:cs="Times New Roman"/>
+          <w:strike/>
+          <w:sz w:val="24"/>
+          <w:szCs w:val="24"/>
+        </w:rPr>
+      </w:pPr>
+      <w:r>
+        <w:rPr>
+          <w:rFonts w:ascii="Times New Roman" w:hAnsi="Times New Roman" w:cs="Times New Roman"/>
+          <w:strike/>
           <w:sz w:val="24"/>
           <w:szCs w:val="24"/>
           <w:lang w:val="ro-RO"/>
@@ -693,6 +797,7 @@
       <w:r>
         <w:rPr>
           <w:rFonts w:ascii="Times New Roman" w:hAnsi="Times New Roman" w:cs="Times New Roman"/>
+          <w:strike/>
           <w:sz w:val="24"/>
           <w:szCs w:val="24"/>
           <w:lang w:val="ro-RO"/>
@@ -702,6 +807,7 @@
       <w:r>
         <w:rPr>
           <w:rFonts w:ascii="Times New Roman" w:hAnsi="Times New Roman" w:cs="Times New Roman"/>
+          <w:strike/>
           <w:sz w:val="24"/>
           <w:szCs w:val="24"/>
           <w:lang w:val="ro-RO"/>
@@ -720,13 +826,15 @@
         <w:jc w:val="both"/>
         <w:rPr>
           <w:rFonts w:ascii="Times New Roman" w:hAnsi="Times New Roman" w:cs="Times New Roman"/>
-          <w:sz w:val="24"/>
-          <w:szCs w:val="24"/>
-        </w:rPr>
-      </w:pPr>
-      <w:r>
-        <w:rPr>
-          <w:rFonts w:ascii="Times New Roman" w:hAnsi="Times New Roman" w:cs="Times New Roman"/>
+          <w:strike/>
+          <w:sz w:val="24"/>
+          <w:szCs w:val="24"/>
+        </w:rPr>
+      </w:pPr>
+      <w:r>
+        <w:rPr>
+          <w:rFonts w:ascii="Times New Roman" w:hAnsi="Times New Roman" w:cs="Times New Roman"/>
+          <w:strike/>
           <w:sz w:val="24"/>
           <w:szCs w:val="24"/>
           <w:lang w:val="ro-RO"/>
@@ -736,6 +844,7 @@
       <w:r>
         <w:rPr>
           <w:rFonts w:ascii="Times New Roman" w:hAnsi="Times New Roman" w:cs="Times New Roman"/>
+          <w:strike/>
           <w:sz w:val="24"/>
           <w:szCs w:val="24"/>
           <w:lang w:val="ro-RO"/>
@@ -745,6 +854,7 @@
       <w:r>
         <w:rPr>
           <w:rFonts w:ascii="Times New Roman" w:hAnsi="Times New Roman" w:cs="Times New Roman"/>
+          <w:strike/>
           <w:sz w:val="24"/>
           <w:szCs w:val="24"/>
           <w:lang w:val="ro-RO"/>
@@ -763,13 +873,15 @@
         <w:jc w:val="both"/>
         <w:rPr>
           <w:rFonts w:ascii="Times New Roman" w:hAnsi="Times New Roman" w:cs="Times New Roman"/>
-          <w:sz w:val="24"/>
-          <w:szCs w:val="24"/>
-        </w:rPr>
-      </w:pPr>
-      <w:r>
-        <w:rPr>
-          <w:rFonts w:ascii="Times New Roman" w:hAnsi="Times New Roman" w:cs="Times New Roman"/>
+          <w:strike/>
+          <w:sz w:val="24"/>
+          <w:szCs w:val="24"/>
+        </w:rPr>
+      </w:pPr>
+      <w:r>
+        <w:rPr>
+          <w:rFonts w:ascii="Times New Roman" w:hAnsi="Times New Roman" w:cs="Times New Roman"/>
+          <w:strike/>
           <w:sz w:val="24"/>
           <w:szCs w:val="24"/>
           <w:lang w:val="ro-RO"/>
@@ -779,6 +891,7 @@
       <w:r>
         <w:rPr>
           <w:rFonts w:ascii="Times New Roman" w:hAnsi="Times New Roman" w:cs="Times New Roman"/>
+          <w:strike/>
           <w:sz w:val="24"/>
           <w:szCs w:val="24"/>
           <w:lang w:val="ro-RO"/>
@@ -797,13 +910,15 @@
         <w:jc w:val="both"/>
         <w:rPr>
           <w:rFonts w:ascii="Times New Roman" w:hAnsi="Times New Roman" w:cs="Times New Roman"/>
-          <w:sz w:val="24"/>
-          <w:szCs w:val="24"/>
-        </w:rPr>
-      </w:pPr>
-      <w:r>
-        <w:rPr>
-          <w:rFonts w:ascii="Times New Roman" w:hAnsi="Times New Roman" w:cs="Times New Roman"/>
+          <w:strike/>
+          <w:sz w:val="24"/>
+          <w:szCs w:val="24"/>
+        </w:rPr>
+      </w:pPr>
+      <w:r>
+        <w:rPr>
+          <w:rFonts w:ascii="Times New Roman" w:hAnsi="Times New Roman" w:cs="Times New Roman"/>
+          <w:strike/>
           <w:sz w:val="24"/>
           <w:szCs w:val="24"/>
           <w:lang w:val="ro-RO"/>
@@ -813,6 +928,7 @@
       <w:r>
         <w:rPr>
           <w:rFonts w:ascii="Times New Roman" w:hAnsi="Times New Roman" w:cs="Times New Roman"/>
+          <w:strike/>
           <w:sz w:val="24"/>
           <w:szCs w:val="24"/>
           <w:lang w:val="ro-RO"/>
@@ -822,6 +938,7 @@
       <w:r>
         <w:rPr>
           <w:rFonts w:ascii="Times New Roman" w:hAnsi="Times New Roman" w:cs="Times New Roman"/>
+          <w:strike/>
           <w:sz w:val="24"/>
           <w:szCs w:val="24"/>
           <w:lang w:val="ro-RO"/>
@@ -831,6 +948,7 @@
       <w:r>
         <w:rPr>
           <w:rFonts w:ascii="Times New Roman" w:hAnsi="Times New Roman" w:cs="Times New Roman"/>
+          <w:strike/>
           <w:sz w:val="24"/>
           <w:szCs w:val="24"/>
           <w:lang w:val="ro-RO"/>
@@ -849,13 +967,15 @@
         <w:jc w:val="both"/>
         <w:rPr>
           <w:rFonts w:ascii="Times New Roman" w:hAnsi="Times New Roman" w:cs="Times New Roman"/>
-          <w:sz w:val="24"/>
-          <w:szCs w:val="24"/>
-        </w:rPr>
-      </w:pPr>
-      <w:r>
-        <w:rPr>
-          <w:rFonts w:ascii="Times New Roman" w:hAnsi="Times New Roman" w:cs="Times New Roman"/>
+          <w:strike/>
+          <w:sz w:val="24"/>
+          <w:szCs w:val="24"/>
+        </w:rPr>
+      </w:pPr>
+      <w:r>
+        <w:rPr>
+          <w:rFonts w:ascii="Times New Roman" w:hAnsi="Times New Roman" w:cs="Times New Roman"/>
+          <w:strike/>
           <w:sz w:val="24"/>
           <w:szCs w:val="24"/>
           <w:lang w:val="ro-RO"/>
@@ -874,13 +994,15 @@
         <w:jc w:val="both"/>
         <w:rPr>
           <w:rFonts w:ascii="Times New Roman" w:hAnsi="Times New Roman" w:cs="Times New Roman"/>
-          <w:sz w:val="24"/>
-          <w:szCs w:val="24"/>
-        </w:rPr>
-      </w:pPr>
-      <w:r>
-        <w:rPr>
-          <w:rFonts w:ascii="Times New Roman" w:hAnsi="Times New Roman" w:cs="Times New Roman"/>
+          <w:strike/>
+          <w:sz w:val="24"/>
+          <w:szCs w:val="24"/>
+        </w:rPr>
+      </w:pPr>
+      <w:r>
+        <w:rPr>
+          <w:rFonts w:ascii="Times New Roman" w:hAnsi="Times New Roman" w:cs="Times New Roman"/>
+          <w:strike/>
           <w:sz w:val="24"/>
           <w:szCs w:val="24"/>
           <w:lang w:val="ro-RO"/>
@@ -899,13 +1021,15 @@
         <w:jc w:val="both"/>
         <w:rPr>
           <w:rFonts w:ascii="Times New Roman" w:hAnsi="Times New Roman" w:cs="Times New Roman"/>
-          <w:sz w:val="24"/>
-          <w:szCs w:val="24"/>
-        </w:rPr>
-      </w:pPr>
-      <w:r>
-        <w:rPr>
-          <w:rFonts w:ascii="Times New Roman" w:hAnsi="Times New Roman" w:cs="Times New Roman"/>
+          <w:strike/>
+          <w:sz w:val="24"/>
+          <w:szCs w:val="24"/>
+        </w:rPr>
+      </w:pPr>
+      <w:r>
+        <w:rPr>
+          <w:rFonts w:ascii="Times New Roman" w:hAnsi="Times New Roman" w:cs="Times New Roman"/>
+          <w:strike/>
           <w:sz w:val="24"/>
           <w:szCs w:val="24"/>
           <w:lang w:val="ro-RO"/>
@@ -924,13 +1048,15 @@
         <w:jc w:val="both"/>
         <w:rPr>
           <w:rFonts w:ascii="Times New Roman" w:hAnsi="Times New Roman" w:cs="Times New Roman"/>
-          <w:sz w:val="24"/>
-          <w:szCs w:val="24"/>
-        </w:rPr>
-      </w:pPr>
-      <w:r>
-        <w:rPr>
-          <w:rFonts w:ascii="Times New Roman" w:hAnsi="Times New Roman" w:cs="Times New Roman"/>
+          <w:strike/>
+          <w:sz w:val="24"/>
+          <w:szCs w:val="24"/>
+        </w:rPr>
+      </w:pPr>
+      <w:r>
+        <w:rPr>
+          <w:rFonts w:ascii="Times New Roman" w:hAnsi="Times New Roman" w:cs="Times New Roman"/>
+          <w:strike/>
           <w:sz w:val="24"/>
           <w:szCs w:val="24"/>
           <w:lang w:val="ro-RO"/>
@@ -949,22 +1075,26 @@
         <w:jc w:val="both"/>
         <w:rPr>
           <w:rFonts w:ascii="Times New Roman" w:hAnsi="Times New Roman" w:cs="Times New Roman"/>
-          <w:sz w:val="24"/>
-          <w:szCs w:val="24"/>
-        </w:rPr>
-      </w:pPr>
-      <w:r>
-        <w:rPr>
-          <w:rFonts w:ascii="Times New Roman" w:hAnsi="Times New Roman" w:cs="Times New Roman"/>
-          <w:sz w:val="24"/>
-          <w:szCs w:val="24"/>
-          <w:lang w:val="ro-RO"/>
-        </w:rPr>
+          <w:strike/>
+          <w:sz w:val="24"/>
+          <w:szCs w:val="24"/>
+        </w:rPr>
+      </w:pPr>
+      <w:r>
+        <w:rPr>
+          <w:rFonts w:ascii="Times New Roman" w:hAnsi="Times New Roman" w:cs="Times New Roman"/>
+          <w:strike/>
+          <w:sz w:val="24"/>
+          <w:szCs w:val="24"/>
+          <w:lang w:val="ro-RO"/>
+        </w:rPr>
+        <w:lastRenderedPageBreak/>
         <w:t>Poate v</w:t>
       </w:r>
       <w:r>
         <w:rPr>
           <w:rFonts w:ascii="Times New Roman" w:hAnsi="Times New Roman" w:cs="Times New Roman"/>
+          <w:strike/>
           <w:sz w:val="24"/>
           <w:szCs w:val="24"/>
           <w:lang w:val="ro-RO"/>
@@ -974,6 +1104,7 @@
       <w:r>
         <w:rPr>
           <w:rFonts w:ascii="Times New Roman" w:hAnsi="Times New Roman" w:cs="Times New Roman"/>
+          <w:strike/>
           <w:sz w:val="24"/>
           <w:szCs w:val="24"/>
           <w:lang w:val="ro-RO"/>
@@ -983,6 +1114,7 @@
       <w:r>
         <w:rPr>
           <w:rFonts w:ascii="Times New Roman" w:hAnsi="Times New Roman" w:cs="Times New Roman"/>
+          <w:strike/>
           <w:sz w:val="24"/>
           <w:szCs w:val="24"/>
           <w:lang w:val="ro-RO"/>
@@ -992,6 +1124,7 @@
       <w:r>
         <w:rPr>
           <w:rFonts w:ascii="Times New Roman" w:hAnsi="Times New Roman" w:cs="Times New Roman"/>
+          <w:strike/>
           <w:sz w:val="24"/>
           <w:szCs w:val="24"/>
           <w:lang w:val="ro-RO"/>
@@ -1010,13 +1143,15 @@
         <w:jc w:val="both"/>
         <w:rPr>
           <w:rFonts w:ascii="Times New Roman" w:hAnsi="Times New Roman" w:cs="Times New Roman"/>
-          <w:sz w:val="24"/>
-          <w:szCs w:val="24"/>
-        </w:rPr>
-      </w:pPr>
-      <w:r>
-        <w:rPr>
-          <w:rFonts w:ascii="Times New Roman" w:hAnsi="Times New Roman" w:cs="Times New Roman"/>
+          <w:strike/>
+          <w:sz w:val="24"/>
+          <w:szCs w:val="24"/>
+        </w:rPr>
+      </w:pPr>
+      <w:r>
+        <w:rPr>
+          <w:rFonts w:ascii="Times New Roman" w:hAnsi="Times New Roman" w:cs="Times New Roman"/>
+          <w:strike/>
           <w:sz w:val="24"/>
           <w:szCs w:val="24"/>
           <w:lang w:val="ro-RO"/>
@@ -1026,6 +1161,7 @@
       <w:r>
         <w:rPr>
           <w:rFonts w:ascii="Times New Roman" w:hAnsi="Times New Roman" w:cs="Times New Roman"/>
+          <w:strike/>
           <w:sz w:val="24"/>
           <w:szCs w:val="24"/>
           <w:lang w:val="ro-RO"/>
@@ -1035,6 +1171,7 @@
       <w:r>
         <w:rPr>
           <w:rFonts w:ascii="Times New Roman" w:hAnsi="Times New Roman" w:cs="Times New Roman"/>
+          <w:strike/>
           <w:sz w:val="24"/>
           <w:szCs w:val="24"/>
           <w:lang w:val="ro-RO"/>
@@ -1064,8 +1201,26 @@
           <w:szCs w:val="24"/>
           <w:lang w:val="ro-RO"/>
         </w:rPr>
-        <w:lastRenderedPageBreak/>
-        <w:t xml:space="preserve">Poate edita/șterge </w:t>
+        <w:t>Poate edita/</w:t>
+      </w:r>
+      <w:r>
+        <w:rPr>
+          <w:rFonts w:ascii="Times New Roman" w:hAnsi="Times New Roman" w:cs="Times New Roman"/>
+          <w:strike/>
+          <w:sz w:val="24"/>
+          <w:szCs w:val="24"/>
+          <w:lang w:val="ro-RO"/>
+        </w:rPr>
+        <w:t>șterge</w:t>
+      </w:r>
+      <w:r>
+        <w:rPr>
+          <w:rFonts w:ascii="Times New Roman" w:hAnsi="Times New Roman" w:cs="Times New Roman"/>
+          <w:sz w:val="24"/>
+          <w:szCs w:val="24"/>
+          <w:lang w:val="ro-RO"/>
+        </w:rPr>
+        <w:t xml:space="preserve"> </w:t>
       </w:r>
       <w:r>
         <w:rPr>
@@ -1088,13 +1243,15 @@
         <w:jc w:val="both"/>
         <w:rPr>
           <w:rFonts w:ascii="Times New Roman" w:hAnsi="Times New Roman" w:cs="Times New Roman"/>
-          <w:sz w:val="24"/>
-          <w:szCs w:val="24"/>
-        </w:rPr>
-      </w:pPr>
-      <w:r>
-        <w:rPr>
-          <w:rFonts w:ascii="Times New Roman" w:hAnsi="Times New Roman" w:cs="Times New Roman"/>
+          <w:strike/>
+          <w:sz w:val="24"/>
+          <w:szCs w:val="24"/>
+        </w:rPr>
+      </w:pPr>
+      <w:r>
+        <w:rPr>
+          <w:rFonts w:ascii="Times New Roman" w:hAnsi="Times New Roman" w:cs="Times New Roman"/>
+          <w:strike/>
           <w:sz w:val="24"/>
           <w:szCs w:val="24"/>
           <w:lang w:val="ro-RO"/>
@@ -1113,13 +1270,15 @@
         <w:jc w:val="both"/>
         <w:rPr>
           <w:rFonts w:ascii="Times New Roman" w:hAnsi="Times New Roman" w:cs="Times New Roman"/>
-          <w:sz w:val="24"/>
-          <w:szCs w:val="24"/>
-        </w:rPr>
-      </w:pPr>
-      <w:r>
-        <w:rPr>
-          <w:rFonts w:ascii="Times New Roman" w:hAnsi="Times New Roman" w:cs="Times New Roman"/>
+          <w:strike/>
+          <w:sz w:val="24"/>
+          <w:szCs w:val="24"/>
+        </w:rPr>
+      </w:pPr>
+      <w:r>
+        <w:rPr>
+          <w:rFonts w:ascii="Times New Roman" w:hAnsi="Times New Roman" w:cs="Times New Roman"/>
+          <w:strike/>
           <w:sz w:val="24"/>
           <w:szCs w:val="24"/>
         </w:rPr>
@@ -1137,13 +1296,15 @@
         <w:jc w:val="both"/>
         <w:rPr>
           <w:rFonts w:ascii="Times New Roman" w:hAnsi="Times New Roman" w:cs="Times New Roman"/>
-          <w:sz w:val="24"/>
-          <w:szCs w:val="24"/>
-        </w:rPr>
-      </w:pPr>
-      <w:r>
-        <w:rPr>
-          <w:rFonts w:ascii="Times New Roman" w:hAnsi="Times New Roman" w:cs="Times New Roman"/>
+          <w:strike/>
+          <w:sz w:val="24"/>
+          <w:szCs w:val="24"/>
+        </w:rPr>
+      </w:pPr>
+      <w:r>
+        <w:rPr>
+          <w:rFonts w:ascii="Times New Roman" w:hAnsi="Times New Roman" w:cs="Times New Roman"/>
+          <w:strike/>
           <w:sz w:val="24"/>
           <w:szCs w:val="24"/>
         </w:rPr>
@@ -1171,27 +1332,72 @@
           <w:sz w:val="24"/>
           <w:szCs w:val="24"/>
         </w:rPr>
-        <w:t>Poate edita/șterge lista de categorii</w:t>
-      </w:r>
-    </w:p>
-    <w:p>
-      <w:pPr>
-        <w:pStyle w:val="ListParagraph"/>
-        <w:numPr>
-          <w:ilvl w:val="0"/>
-          <w:numId w:val="1"/>
-        </w:numPr>
-        <w:spacing w:line="360" w:lineRule="auto"/>
-        <w:jc w:val="both"/>
-        <w:rPr>
-          <w:rFonts w:ascii="Times New Roman" w:hAnsi="Times New Roman" w:cs="Times New Roman"/>
-          <w:sz w:val="24"/>
-          <w:szCs w:val="24"/>
-        </w:rPr>
-      </w:pPr>
-      <w:r>
-        <w:rPr>
-          <w:rFonts w:ascii="Times New Roman" w:hAnsi="Times New Roman" w:cs="Times New Roman"/>
+        <w:t>Poate edita/</w:t>
+      </w:r>
+      <w:r>
+        <w:rPr>
+          <w:rFonts w:ascii="Times New Roman" w:hAnsi="Times New Roman" w:cs="Times New Roman"/>
+          <w:strike/>
+          <w:sz w:val="24"/>
+          <w:szCs w:val="24"/>
+        </w:rPr>
+        <w:t>șterge</w:t>
+      </w:r>
+      <w:r>
+        <w:rPr>
+          <w:rFonts w:ascii="Times New Roman" w:hAnsi="Times New Roman" w:cs="Times New Roman"/>
+          <w:sz w:val="24"/>
+          <w:szCs w:val="24"/>
+        </w:rPr>
+        <w:t xml:space="preserve"> lista de categorii</w:t>
+      </w:r>
+    </w:p>
+    <w:p>
+      <w:pPr>
+        <w:pStyle w:val="ListParagraph"/>
+        <w:numPr>
+          <w:ilvl w:val="0"/>
+          <w:numId w:val="1"/>
+        </w:numPr>
+        <w:spacing w:line="360" w:lineRule="auto"/>
+        <w:jc w:val="both"/>
+        <w:rPr>
+          <w:rFonts w:ascii="Times New Roman" w:hAnsi="Times New Roman" w:cs="Times New Roman"/>
+          <w:strike/>
+          <w:sz w:val="24"/>
+          <w:szCs w:val="24"/>
+        </w:rPr>
+      </w:pPr>
+      <w:r>
+        <w:rPr>
+          <w:rFonts w:ascii="Times New Roman" w:hAnsi="Times New Roman" w:cs="Times New Roman"/>
+          <w:strike/>
+          <w:sz w:val="24"/>
+          <w:szCs w:val="24"/>
+        </w:rPr>
+        <w:t>Poate căuta o categorie după titlu</w:t>
+      </w:r>
+    </w:p>
+    <w:p>
+      <w:pPr>
+        <w:pStyle w:val="ListParagraph"/>
+        <w:numPr>
+          <w:ilvl w:val="0"/>
+          <w:numId w:val="1"/>
+        </w:numPr>
+        <w:spacing w:line="360" w:lineRule="auto"/>
+        <w:jc w:val="both"/>
+        <w:rPr>
+          <w:rFonts w:ascii="Times New Roman" w:hAnsi="Times New Roman" w:cs="Times New Roman"/>
+          <w:strike/>
+          <w:sz w:val="24"/>
+          <w:szCs w:val="24"/>
+        </w:rPr>
+      </w:pPr>
+      <w:r>
+        <w:rPr>
+          <w:rFonts w:ascii="Times New Roman" w:hAnsi="Times New Roman" w:cs="Times New Roman"/>
+          <w:strike/>
           <w:sz w:val="24"/>
           <w:szCs w:val="24"/>
         </w:rPr>
@@ -1209,13 +1415,15 @@
         <w:jc w:val="both"/>
         <w:rPr>
           <w:rFonts w:ascii="Times New Roman" w:hAnsi="Times New Roman" w:cs="Times New Roman"/>
-          <w:sz w:val="24"/>
-          <w:szCs w:val="24"/>
-        </w:rPr>
-      </w:pPr>
-      <w:r>
-        <w:rPr>
-          <w:rFonts w:ascii="Times New Roman" w:hAnsi="Times New Roman" w:cs="Times New Roman"/>
+          <w:strike/>
+          <w:sz w:val="24"/>
+          <w:szCs w:val="24"/>
+        </w:rPr>
+      </w:pPr>
+      <w:r>
+        <w:rPr>
+          <w:rFonts w:ascii="Times New Roman" w:hAnsi="Times New Roman" w:cs="Times New Roman"/>
+          <w:strike/>
           <w:sz w:val="24"/>
           <w:szCs w:val="24"/>
         </w:rPr>
@@ -1243,27 +1451,46 @@
           <w:sz w:val="24"/>
           <w:szCs w:val="24"/>
         </w:rPr>
-        <w:t>Poate edita/șterge un articol</w:t>
-      </w:r>
-    </w:p>
-    <w:p>
-      <w:pPr>
-        <w:pStyle w:val="ListParagraph"/>
-        <w:numPr>
-          <w:ilvl w:val="0"/>
-          <w:numId w:val="1"/>
-        </w:numPr>
-        <w:spacing w:line="360" w:lineRule="auto"/>
-        <w:jc w:val="both"/>
-        <w:rPr>
-          <w:rFonts w:ascii="Times New Roman" w:hAnsi="Times New Roman" w:cs="Times New Roman"/>
-          <w:sz w:val="24"/>
-          <w:szCs w:val="24"/>
-        </w:rPr>
-      </w:pPr>
-      <w:r>
-        <w:rPr>
-          <w:rFonts w:ascii="Times New Roman" w:hAnsi="Times New Roman" w:cs="Times New Roman"/>
+        <w:t>Poate edita/</w:t>
+      </w:r>
+      <w:r>
+        <w:rPr>
+          <w:rFonts w:ascii="Times New Roman" w:hAnsi="Times New Roman" w:cs="Times New Roman"/>
+          <w:strike/>
+          <w:sz w:val="24"/>
+          <w:szCs w:val="24"/>
+        </w:rPr>
+        <w:t>șterge</w:t>
+      </w:r>
+      <w:r>
+        <w:rPr>
+          <w:rFonts w:ascii="Times New Roman" w:hAnsi="Times New Roman" w:cs="Times New Roman"/>
+          <w:sz w:val="24"/>
+          <w:szCs w:val="24"/>
+        </w:rPr>
+        <w:t xml:space="preserve"> un articol</w:t>
+      </w:r>
+    </w:p>
+    <w:p>
+      <w:pPr>
+        <w:pStyle w:val="ListParagraph"/>
+        <w:numPr>
+          <w:ilvl w:val="0"/>
+          <w:numId w:val="1"/>
+        </w:numPr>
+        <w:spacing w:line="360" w:lineRule="auto"/>
+        <w:jc w:val="both"/>
+        <w:rPr>
+          <w:rFonts w:ascii="Times New Roman" w:hAnsi="Times New Roman" w:cs="Times New Roman"/>
+          <w:strike/>
+          <w:sz w:val="24"/>
+          <w:szCs w:val="24"/>
+        </w:rPr>
+      </w:pPr>
+      <w:r>
+        <w:rPr>
+          <w:rFonts w:ascii="Times New Roman" w:hAnsi="Times New Roman" w:cs="Times New Roman"/>
+          <w:strike/>
           <w:sz w:val="24"/>
           <w:szCs w:val="24"/>
         </w:rPr>
@@ -1289,6 +1516,7 @@
           <w:rFonts w:ascii="Times New Roman" w:hAnsi="Times New Roman" w:cs="Times New Roman"/>
           <w:b/>
           <w:bCs/>
+          <w:strike/>
           <w:sz w:val="24"/>
           <w:szCs w:val="24"/>
         </w:rPr>
@@ -1298,6 +1526,7 @@
           <w:rFonts w:ascii="Times New Roman" w:hAnsi="Times New Roman" w:cs="Times New Roman"/>
           <w:b/>
           <w:bCs/>
+          <w:strike/>
           <w:sz w:val="24"/>
           <w:szCs w:val="24"/>
         </w:rPr>
@@ -1308,6 +1537,7 @@
           <w:rFonts w:ascii="Times New Roman" w:hAnsi="Times New Roman" w:cs="Times New Roman"/>
           <w:b/>
           <w:bCs/>
+          <w:strike/>
           <w:sz w:val="24"/>
           <w:szCs w:val="24"/>
         </w:rPr>

</xml_diff>

<commit_message>
resolved error and make update operations on data
</commit_message>
<xml_diff>
--- a/Funcționalități aplicație StreamIT.docx
+++ b/Funcționalități aplicație StreamIT.docx
@@ -1190,41 +1190,25 @@
         <w:jc w:val="both"/>
         <w:rPr>
           <w:rFonts w:ascii="Times New Roman" w:hAnsi="Times New Roman" w:cs="Times New Roman"/>
-          <w:sz w:val="24"/>
-          <w:szCs w:val="24"/>
-        </w:rPr>
-      </w:pPr>
-      <w:r>
-        <w:rPr>
-          <w:rFonts w:ascii="Times New Roman" w:hAnsi="Times New Roman" w:cs="Times New Roman"/>
-          <w:sz w:val="24"/>
-          <w:szCs w:val="24"/>
-          <w:lang w:val="ro-RO"/>
-        </w:rPr>
-        <w:t>Poate edita/</w:t>
-      </w:r>
-      <w:r>
-        <w:rPr>
-          <w:rFonts w:ascii="Times New Roman" w:hAnsi="Times New Roman" w:cs="Times New Roman"/>
-          <w:strike/>
-          <w:sz w:val="24"/>
-          <w:szCs w:val="24"/>
-          <w:lang w:val="ro-RO"/>
-        </w:rPr>
-        <w:t>șterge</w:t>
-      </w:r>
-      <w:r>
-        <w:rPr>
-          <w:rFonts w:ascii="Times New Roman" w:hAnsi="Times New Roman" w:cs="Times New Roman"/>
-          <w:sz w:val="24"/>
-          <w:szCs w:val="24"/>
-          <w:lang w:val="ro-RO"/>
-        </w:rPr>
-        <w:t xml:space="preserve"> </w:t>
-      </w:r>
-      <w:r>
-        <w:rPr>
-          <w:rFonts w:ascii="Times New Roman" w:hAnsi="Times New Roman" w:cs="Times New Roman"/>
+          <w:strike/>
+          <w:sz w:val="24"/>
+          <w:szCs w:val="24"/>
+        </w:rPr>
+      </w:pPr>
+      <w:r>
+        <w:rPr>
+          <w:rFonts w:ascii="Times New Roman" w:hAnsi="Times New Roman" w:cs="Times New Roman"/>
+          <w:strike/>
+          <w:sz w:val="24"/>
+          <w:szCs w:val="24"/>
+          <w:lang w:val="ro-RO"/>
+        </w:rPr>
+        <w:t xml:space="preserve">Poate edita/șterge </w:t>
+      </w:r>
+      <w:r>
+        <w:rPr>
+          <w:rFonts w:ascii="Times New Roman" w:hAnsi="Times New Roman" w:cs="Times New Roman"/>
+          <w:strike/>
           <w:sz w:val="24"/>
           <w:szCs w:val="24"/>
           <w:lang w:val="ro-RO"/>
@@ -1322,34 +1306,19 @@
         <w:jc w:val="both"/>
         <w:rPr>
           <w:rFonts w:ascii="Times New Roman" w:hAnsi="Times New Roman" w:cs="Times New Roman"/>
-          <w:sz w:val="24"/>
-          <w:szCs w:val="24"/>
-        </w:rPr>
-      </w:pPr>
-      <w:r>
-        <w:rPr>
-          <w:rFonts w:ascii="Times New Roman" w:hAnsi="Times New Roman" w:cs="Times New Roman"/>
-          <w:sz w:val="24"/>
-          <w:szCs w:val="24"/>
-        </w:rPr>
-        <w:t>Poate edita/</w:t>
-      </w:r>
-      <w:r>
-        <w:rPr>
-          <w:rFonts w:ascii="Times New Roman" w:hAnsi="Times New Roman" w:cs="Times New Roman"/>
-          <w:strike/>
-          <w:sz w:val="24"/>
-          <w:szCs w:val="24"/>
-        </w:rPr>
-        <w:t>șterge</w:t>
-      </w:r>
-      <w:r>
-        <w:rPr>
-          <w:rFonts w:ascii="Times New Roman" w:hAnsi="Times New Roman" w:cs="Times New Roman"/>
-          <w:sz w:val="24"/>
-          <w:szCs w:val="24"/>
-        </w:rPr>
-        <w:t xml:space="preserve"> lista de categorii</w:t>
+          <w:strike/>
+          <w:sz w:val="24"/>
+          <w:szCs w:val="24"/>
+        </w:rPr>
+      </w:pPr>
+      <w:r>
+        <w:rPr>
+          <w:rFonts w:ascii="Times New Roman" w:hAnsi="Times New Roman" w:cs="Times New Roman"/>
+          <w:strike/>
+          <w:sz w:val="24"/>
+          <w:szCs w:val="24"/>
+        </w:rPr>
+        <w:t>Poate edita/șterge lista de categorii</w:t>
       </w:r>
     </w:p>
     <w:p>
@@ -1441,34 +1410,19 @@
         <w:jc w:val="both"/>
         <w:rPr>
           <w:rFonts w:ascii="Times New Roman" w:hAnsi="Times New Roman" w:cs="Times New Roman"/>
-          <w:sz w:val="24"/>
-          <w:szCs w:val="24"/>
-        </w:rPr>
-      </w:pPr>
-      <w:r>
-        <w:rPr>
-          <w:rFonts w:ascii="Times New Roman" w:hAnsi="Times New Roman" w:cs="Times New Roman"/>
-          <w:sz w:val="24"/>
-          <w:szCs w:val="24"/>
-        </w:rPr>
-        <w:t>Poate edita/</w:t>
-      </w:r>
-      <w:r>
-        <w:rPr>
-          <w:rFonts w:ascii="Times New Roman" w:hAnsi="Times New Roman" w:cs="Times New Roman"/>
-          <w:strike/>
-          <w:sz w:val="24"/>
-          <w:szCs w:val="24"/>
-        </w:rPr>
-        <w:t>șterge</w:t>
-      </w:r>
-      <w:r>
-        <w:rPr>
-          <w:rFonts w:ascii="Times New Roman" w:hAnsi="Times New Roman" w:cs="Times New Roman"/>
-          <w:sz w:val="24"/>
-          <w:szCs w:val="24"/>
-        </w:rPr>
-        <w:t xml:space="preserve"> un articol</w:t>
+          <w:strike/>
+          <w:sz w:val="24"/>
+          <w:szCs w:val="24"/>
+        </w:rPr>
+      </w:pPr>
+      <w:r>
+        <w:rPr>
+          <w:rFonts w:ascii="Times New Roman" w:hAnsi="Times New Roman" w:cs="Times New Roman"/>
+          <w:strike/>
+          <w:sz w:val="24"/>
+          <w:szCs w:val="24"/>
+        </w:rPr>
+        <w:t>Poate edita/șterge un articol</w:t>
       </w:r>
     </w:p>
     <w:p>

</xml_diff>

<commit_message>
finished the last functionalities
</commit_message>
<xml_diff>
--- a/Funcționalități aplicație StreamIT.docx
+++ b/Funcționalități aplicație StreamIT.docx
@@ -200,13 +200,15 @@
         <w:jc w:val="both"/>
         <w:rPr>
           <w:rFonts w:ascii="Times New Roman" w:hAnsi="Times New Roman" w:cs="Times New Roman"/>
-          <w:sz w:val="24"/>
-          <w:szCs w:val="24"/>
-        </w:rPr>
-      </w:pPr>
-      <w:r>
-        <w:rPr>
-          <w:rFonts w:ascii="Times New Roman" w:hAnsi="Times New Roman" w:cs="Times New Roman"/>
+          <w:strike/>
+          <w:sz w:val="24"/>
+          <w:szCs w:val="24"/>
+        </w:rPr>
+      </w:pPr>
+      <w:r>
+        <w:rPr>
+          <w:rFonts w:ascii="Times New Roman" w:hAnsi="Times New Roman" w:cs="Times New Roman"/>
+          <w:strike/>
           <w:sz w:val="24"/>
           <w:szCs w:val="24"/>
         </w:rPr>
@@ -215,6 +217,7 @@
       <w:r>
         <w:rPr>
           <w:rFonts w:ascii="Times New Roman" w:hAnsi="Times New Roman" w:cs="Times New Roman"/>
+          <w:strike/>
           <w:sz w:val="24"/>
           <w:szCs w:val="24"/>
         </w:rPr>
@@ -319,13 +322,15 @@
         <w:jc w:val="both"/>
         <w:rPr>
           <w:rFonts w:ascii="Times New Roman" w:hAnsi="Times New Roman" w:cs="Times New Roman"/>
-          <w:sz w:val="24"/>
-          <w:szCs w:val="24"/>
-        </w:rPr>
-      </w:pPr>
-      <w:r>
-        <w:rPr>
-          <w:rFonts w:ascii="Times New Roman" w:hAnsi="Times New Roman" w:cs="Times New Roman"/>
+          <w:strike/>
+          <w:sz w:val="24"/>
+          <w:szCs w:val="24"/>
+        </w:rPr>
+      </w:pPr>
+      <w:r>
+        <w:rPr>
+          <w:rFonts w:ascii="Times New Roman" w:hAnsi="Times New Roman" w:cs="Times New Roman"/>
+          <w:strike/>
           <w:sz w:val="24"/>
           <w:szCs w:val="24"/>
         </w:rPr>

</xml_diff>